<commit_message>
Chapter four has been added
</commit_message>
<xml_diff>
--- a/The Triad Chronicles Book One First Contact MC.docx
+++ b/The Triad Chronicles Book One First Contact MC.docx
@@ -6082,8 +6082,236 @@
         </w:rPr>
         <w:t>rather angry with himself. She had lost her mother and he had failed in his duties as Head Putus. Instead of consoling those who were grieving, I left the room to try and find some clue to where the attackers has gone, but there was nothing. I didn’t know who they were or what they’d wanted, but they had crashed the wrong party and they would pay dearly.</w:t>
       </w:r>
+    </w:p>
+    <w:p>
+      <w:pPr>
+        <w:tabs>
+          <w:tab w:val="center" w:pos="4513"/>
+        </w:tabs>
+        <w:rPr>
+          <w:sz w:val="24"/>
+          <w:szCs w:val="24"/>
+        </w:rPr>
+      </w:pPr>
+    </w:p>
+    <w:p>
+      <w:pPr>
+        <w:rPr>
+          <w:u w:val="single"/>
+        </w:rPr>
+      </w:pPr>
+      <w:r>
+        <w:rPr>
+          <w:u w:val="single"/>
+        </w:rPr>
+        <w:t>Chapter 4: Eyes and Promises</w:t>
+      </w:r>
+    </w:p>
+    <w:p>
+      <w:r>
+        <w:t xml:space="preserve">It was the bells that kept me awake that night, ringing all through the dark, and louder than the rain that had begun moments after the Queen’s tragic, and unexpected murder. As well as numerous friends and comrades I had lost this night. </w:t>
+      </w:r>
+    </w:p>
+    <w:p>
+      <w:r>
+        <w:t xml:space="preserve">Even if the bells were silenced, and the rain stopped I doubt I could have slept anyway. As Lord Protector I had failed, and in that alone would keep me awake for many nights to come.  </w:t>
+      </w:r>
+    </w:p>
+    <w:p>
+      <w:r>
+        <w:t xml:space="preserve">So I kept to my office, sitting in the dark with the tiniest light that filtered from the security lights outside. Staring out the window panes, watching as the sky wept onto the city in mourning.  </w:t>
+      </w:r>
+    </w:p>
+    <w:p>
+      <w:r>
+        <w:t xml:space="preserve">Still wearing my full uniform, with my sword and pistol spread out on my desk I buried my hands into my face, and hard enough that my elbows to feel like they were digging into the wood. For once I was cold, colder then I had ever been for years and it certainly didn’t feel good. Cold mixed with unbearable guilt. </w:t>
+      </w:r>
+    </w:p>
+    <w:p>
+      <w:r>
+        <w:t xml:space="preserve">The last time I felt similar to this, was when my master died, Dar’golith. But that doesn’t come close to this. He had died on his own will and terms, fighting for something he believed in. Amyfex had not, and we didn’t save her, people she trusted to keep her safe and away from harm. It was enough to tear me from the inside out, and what’s worse, by the time we had realised, she was already dead. In the middle of the most protected planet in the Triad, in her own home.  </w:t>
+      </w:r>
+    </w:p>
+    <w:p>
+      <w:r>
+        <w:lastRenderedPageBreak/>
+        <w:t xml:space="preserve">As I wallowed in my despair, my office door slammed right open. I looked up from my hands, to see the one person I was dreading to see. It was Raylow, her eyes, even in this light I could make out the colour of amethyst in her pupils. The sign of the Monarch, which transferred in death. They were red and puffy around the edges and staring right into my own, piercing deeply. Her facial expression was clearly one of anger, and resentment. I didn’t blame her as she had just lost her mother, the only parent she cared about. </w:t>
+      </w:r>
+    </w:p>
+    <w:p>
+      <w:r>
+        <w:t>I stood up slowly, and walked around the desk. She stood still, justly staring with hate. And then, with no hesitation, she ran right at me and began to hit me where she could, and did so whist screaming.</w:t>
+      </w:r>
+    </w:p>
+    <w:p>
+      <w:r>
+        <w:t xml:space="preserve">“Why didn’t you save her?!?” She yelled emotionally as I took the just beating. “Why?” She kept saying, each time a new blow found its mark. My legs, groin, arms, chest, face it didn’t matter to her. She was angry, and she needed to let it out. Who could blame there, who else was better? Sprouting curses, to me, the caned assassin, the Ancients and herself. </w:t>
+      </w:r>
+    </w:p>
+    <w:p>
+      <w:r>
+        <w:t xml:space="preserve">I don’t know how long she kept the hitting, but the cursing went on longer. Eventually she ran out of steam, and pushed her head hard into my chest, crying heavily as she began to collapse to the floor. All I could do was hold her and fell with her to the floor with her. I couldn’t summon a single word, although I wanted to console her. But I had not earnt that right. Every joint Raylow had hit ached with pain, every tump of pain reminded me of my failure. She had, quite rightly not gone easy on me.  </w:t>
+      </w:r>
+    </w:p>
+    <w:p>
+      <w:r>
+        <w:t xml:space="preserve">As we sat, she continued to cry her heart and soul out for what felt like hours. I spotted someone by the door after a while, realising it to be Nagaon, with a troubled look on his face. He shut the door to allow us to have some privacy, I gave him a nod of thanks as he did so. The light once again shut out.   </w:t>
+      </w:r>
+    </w:p>
+    <w:p>
+      <w:r>
+        <w:t xml:space="preserve">Eventually Raylow stopped crying, and began to speak but barely, through bursts of sniffs and hiccups. “I—don’t ---blame you Ras…it ---wasn’t your fault. They killed – so many –please find them,” she manged before closing her eyes. She was rightly exhausted and fell asleep, curled up in my arms. I caressed her hair, even in her sleep she looked miserable and sad. Wet tears still running down her cheeks, which I wiped away. I kept wishing I could take it away, but fully knew only time would heal such a wound. </w:t>
+      </w:r>
+    </w:p>
+    <w:p>
+      <w:r>
+        <w:t xml:space="preserve">After a few moments, the door reopened, not by Nagaon but by Radon. He was respectfully quiet as he moved, but showed no emotion like he usually does in these sort of situations. But in a way, that was his way of showing he cared. I learnt that well when we were training together, back in the Academy. </w:t>
+      </w:r>
+    </w:p>
+    <w:p>
+      <w:r>
+        <w:t xml:space="preserve">Silently he pulled out a holo-pad, and showed it to me. I grabbed it, to see it was details of the assassin we had encountered. Eowairan DcVic, a tall and slim build Terren with a shaven head and with eyes so thin, they were like slits. He was considered one of the best marksmen in the known Universe, and wielded a cane sword to great efficiently. As I had learnt first-hand; my sword hand was one of the few places that didn’t have a scar…until today’s events.    </w:t>
+      </w:r>
+    </w:p>
+    <w:p>
+      <w:r>
+        <w:t xml:space="preserve">As I continued to read his stats, I came across his known and ex affiliations. Nagaon was right, he was an ex-Seltrun until very recently. An elite operative for the Triad, the best in the business – and </w:t>
+      </w:r>
+      <w:r>
+        <w:lastRenderedPageBreak/>
+        <w:t xml:space="preserve">once one of mine, Radon’s and Alayna’s colleague. Until myself, and Radon quit after many, many disagreements with the Triad’s polies.    </w:t>
+      </w:r>
+    </w:p>
+    <w:p>
+      <w:r>
+        <w:t xml:space="preserve"> “It is quite possible he is now in league with the Tyrant Legions – hence this attack. Properly hired by Gall….” I</w:t>
+      </w:r>
+    </w:p>
+    <w:p>
+      <w:r>
+        <w:t xml:space="preserve">“Shush Radon,” I said to keep him quiet as I pointed to Raylow. Any mention of her father, especially now would be unwise. Ever since he split and forced half the Mustaran Empire with him to the Tyrants, an unspoken taboo had been placed on his name. </w:t>
+      </w:r>
+    </w:p>
+    <w:p>
+      <w:r>
+        <w:t xml:space="preserve">“Right…okay well, we need to find him.” Radon finished. </w:t>
+      </w:r>
+    </w:p>
+    <w:p>
+      <w:r>
+        <w:t xml:space="preserve">“And make him pay.” I said angrily. </w:t>
+      </w:r>
+    </w:p>
+    <w:p>
+      <w:r>
+        <w:t xml:space="preserve">“It’s not like you to rush, I don’t like his actions.” He paused. “He showed us his face willingly, made a simple statement and left a paper trail to easy to follow for someone who was supposedly so skilled. He wants to be followed, and as we saw today he matched both of us in battle, and even Nagaon said he would be killed. We need to me careful with his guy.” He finished. </w:t>
+      </w:r>
+    </w:p>
+    <w:p>
+      <w:r>
+        <w:t xml:space="preserve">“What do you promise we do? We’re meant to investigate the massacre.” </w:t>
+      </w:r>
+    </w:p>
+    <w:p>
+      <w:r>
+        <w:t xml:space="preserve">“Nagaon and I went to the site of the massacre, while you were here sorting things out and looking after your…” he looked at Raylow, “damsel.” He paused, as I gave him a stern look while he rolled his eyes. “There’s no leads,” he moved past us to look out the window, “but here I was thinking. The assassination and the massacre, are quite possibly connected, giving us just cause to follow our assassin friend.”  </w:t>
+      </w:r>
+    </w:p>
+    <w:p>
+      <w:r>
+        <w:t>“How’d you figure that?” I replied.</w:t>
+      </w:r>
+    </w:p>
+    <w:p>
+      <w:r>
+        <w:t>“I thought you would be happy at such a suggestion?”</w:t>
+      </w:r>
+    </w:p>
+    <w:p>
+      <w:r>
+        <w:t xml:space="preserve">“I am.” I stared at Raylow. She didn’t blame me for her mother’s death? She should do, with righteous cause. But, inside I was relieved at her words. I held her tight, as a more useful feeling began to drive away the guilt and sadness. Vengeance. </w:t>
+      </w:r>
+    </w:p>
+    <w:p>
+      <w:r>
+        <w:t>“We’ll leave tomorrow evening, that should give you enough time make your preparations. We first must learn about our enemy, and we need new answers.” Radon said as moved to the door, but turned at the last second. “We’re going back to Triad HQ – Talk to a few old friends of ours, and see if we can’t figure out the motives of our friend with a cane.” He finished and left, leaving me again with Raylow. I sighed, both out of exhaustion and new, growing determination.</w:t>
+      </w:r>
+    </w:p>
+    <w:p>
+      <w:r>
+        <w:t xml:space="preserve">I carefully picked up Raylow from the floor, and carried her out of my office. And took her to her chambers, a few floors up. The Putus who were assigned to protect her didn’t notice she had left, and looked alarmed when was carrying her back. </w:t>
+      </w:r>
+    </w:p>
+    <w:p>
+      <w:r>
+        <w:t xml:space="preserve">They opened the doors for me, and I took her inside. Placing her on her double bed and pulled the covers over her. I planted a quick kiss on her forehead, which was enough to wake her. She looked at me blankly, and indicated to lie down next to her. I did so. </w:t>
+      </w:r>
+    </w:p>
+    <w:p>
+      <w:r>
+        <w:lastRenderedPageBreak/>
+        <w:t>“Make me a promise Ras’lion,” she whispered but it was clear enough it was serious. “Bring back that assassin, bring him to me so I can make him pay.” Her eyes, which were once a deep brown, still watering with tears</w:t>
+      </w:r>
+      <w:r>
+        <w:t>,</w:t>
+      </w:r>
+      <w:r>
+        <w:t xml:space="preserve"> begged me</w:t>
+      </w:r>
+      <w:r>
+        <w:t xml:space="preserve"> to do this</w:t>
+      </w:r>
+      <w:r>
+        <w:t xml:space="preserve">. I managed a simple nod, a promise made without words, which was too be completed by actions I know meant I was going to, delve, quite willing, and gladly into a world of pain. </w:t>
+      </w:r>
+    </w:p>
+    <w:p>
+      <w:r>
+        <w:t>She smiled softly, and moved closer and we gently kissed, sealing the vow. Still, even next to the women I love, and the comfort she gave me, I still could not sleep that</w:t>
+      </w:r>
       <w:bookmarkStart w:id="0" w:name="_GoBack"/>
       <w:bookmarkEnd w:id="0"/>
+      <w:r>
+        <w:t xml:space="preserve"> night. But I was no longer cold.      </w:t>
+      </w:r>
+    </w:p>
+    <w:p>
+      <w:r>
+        <w:t xml:space="preserve"> </w:t>
+      </w:r>
+    </w:p>
+    <w:p/>
+    <w:p>
+      <w:r>
+        <w:t xml:space="preserve"> </w:t>
+      </w:r>
+    </w:p>
+    <w:p>
+      <w:r>
+        <w:t xml:space="preserve"> </w:t>
+      </w:r>
+    </w:p>
+    <w:p/>
+    <w:p>
+      <w:r>
+        <w:t xml:space="preserve">   </w:t>
+      </w:r>
+    </w:p>
+    <w:p>
+      <w:r>
+        <w:t xml:space="preserve"> </w:t>
+      </w:r>
+    </w:p>
+    <w:p>
+      <w:pPr>
+        <w:tabs>
+          <w:tab w:val="center" w:pos="4513"/>
+        </w:tabs>
+        <w:rPr>
+          <w:sz w:val="24"/>
+          <w:szCs w:val="24"/>
+        </w:rPr>
+      </w:pPr>
     </w:p>
     <w:sectPr>
       <w:footerReference w:type="default" r:id="rId7"/>
@@ -6155,7 +6383,7 @@
           <w:rPr>
             <w:noProof/>
           </w:rPr>
-          <w:t>17</w:t>
+          <w:t>21</w:t>
         </w:r>
         <w:r>
           <w:rPr>
@@ -7206,7 +7434,7 @@
 </file>
 
 <file path=customXml/itemProps1.xml><?xml version="1.0" encoding="utf-8"?>
-<ds:datastoreItem xmlns:ds="http://schemas.openxmlformats.org/officeDocument/2006/customXml" ds:itemID="{5963EB2D-EC5C-48C9-A878-C34098F726A9}">
+<ds:datastoreItem xmlns:ds="http://schemas.openxmlformats.org/officeDocument/2006/customXml" ds:itemID="{13EE3576-5CD1-44C7-BD60-DD06D6393B52}">
   <ds:schemaRefs>
     <ds:schemaRef ds:uri="http://schemas.openxmlformats.org/officeDocument/2006/bibliography"/>
   </ds:schemaRefs>

</xml_diff>